<commit_message>
Change name getAsciiArray to getIntArray
</commit_message>
<xml_diff>
--- a/Report.docx
+++ b/Report.docx
@@ -2,6 +2,28 @@
 <file path=word/document.xml><?xml version="1.0" encoding="utf-8"?>
 <w:document xmlns:wpc="http://schemas.microsoft.com/office/word/2010/wordprocessingCanvas" xmlns:cx="http://schemas.microsoft.com/office/drawing/2014/chartex" xmlns:cx1="http://schemas.microsoft.com/office/drawing/2015/9/8/chartex" xmlns:cx2="http://schemas.microsoft.com/office/drawing/2015/10/21/chartex" xmlns:cx3="http://schemas.microsoft.com/office/drawing/2016/5/9/chartex" xmlns:cx4="http://schemas.microsoft.com/office/drawing/2016/5/10/chartex" xmlns:cx5="http://schemas.microsoft.com/office/drawing/2016/5/11/chartex" xmlns:cx6="http://schemas.microsoft.com/office/drawing/2016/5/12/chartex" xmlns:cx7="http://schemas.microsoft.com/office/drawing/2016/5/13/chartex" xmlns:cx8="http://schemas.microsoft.com/office/drawing/2016/5/14/chartex" xmlns:mc="http://schemas.openxmlformats.org/markup-compatibility/2006" xmlns:aink="http://schemas.microsoft.com/office/drawing/2016/ink" xmlns:am3d="http://schemas.microsoft.com/office/drawing/2017/model3d" xmlns:o="urn:schemas-microsoft-com:office:office" xmlns:r="http://schemas.openxmlformats.org/officeDocument/2006/relationships" xmlns:m="http://schemas.openxmlformats.org/officeDocument/2006/math" xmlns:v="urn:schemas-microsoft-com:vml" xmlns:wp14="http://schemas.microsoft.com/office/word/2010/wordprocessingDrawing" xmlns:wp="http://schemas.openxmlformats.org/drawingml/2006/wordprocessingDrawing" xmlns:w10="urn:schemas-microsoft-com:office:word" xmlns:w="http://schemas.openxmlformats.org/wordprocessingml/2006/main" xmlns:w14="http://schemas.microsoft.com/office/word/2010/wordml" xmlns:w15="http://schemas.microsoft.com/office/word/2012/wordml" xmlns:w16cex="http://schemas.microsoft.com/office/word/2018/wordml/cex" xmlns:w16cid="http://schemas.microsoft.com/office/word/2016/wordml/cid" xmlns:w16="http://schemas.microsoft.com/office/word/2018/wordml" xmlns:w16sdtdh="http://schemas.microsoft.com/office/word/2020/wordml/sdtdatahash" xmlns:w16se="http://schemas.microsoft.com/office/word/2015/wordml/symex" xmlns:wpg="http://schemas.microsoft.com/office/word/2010/wordprocessingGroup" xmlns:wpi="http://schemas.microsoft.com/office/word/2010/wordprocessingInk" xmlns:wne="http://schemas.microsoft.com/office/word/2006/wordml" xmlns:wps="http://schemas.microsoft.com/office/word/2010/wordprocessingShape" mc:Ignorable="w14 w15 w16se w16cid w16 w16cex w16sdtdh wp14">
   <w:body>
+    <w:p>
+      <w:pPr>
+        <w:rPr>
+          <w:rStyle w:val="Hyperlink"/>
+        </w:rPr>
+      </w:pPr>
+      <w:hyperlink r:id="rId4" w:history="1">
+        <w:r>
+          <w:rPr>
+            <w:rStyle w:val="Hyperlink"/>
+          </w:rPr>
+          <w:t>Tutorial on GMP (colorado.edu)</w:t>
+        </w:r>
+      </w:hyperlink>
+    </w:p>
+    <w:p>
+      <w:pPr>
+        <w:rPr>
+          <w:rStyle w:val="Hyperlink"/>
+        </w:rPr>
+      </w:pPr>
+    </w:p>
     <w:p>
       <w:pPr>
         <w:rPr>
@@ -13,7 +35,7 @@
           <w:rPr>
             <w:rStyle w:val="Hyperlink"/>
           </w:rPr>
-          <w:t>Tutorial on GMP (colorado.edu)</w:t>
+          <w:t>Integer Functions (GNU MP 6.2.1) (gmplib.org)</w:t>
         </w:r>
       </w:hyperlink>
     </w:p>
@@ -25,29 +47,7 @@
       </w:pPr>
     </w:p>
     <w:p>
-      <w:pPr>
-        <w:rPr>
-          <w:rStyle w:val="Hyperlink"/>
-        </w:rPr>
-      </w:pPr>
-      <w:hyperlink r:id="rId6" w:history="1">
-        <w:r>
-          <w:rPr>
-            <w:rStyle w:val="Hyperlink"/>
-          </w:rPr>
-          <w:t>Integer Functions (GNU MP 6.2.1) (gmplib.org)</w:t>
-        </w:r>
-      </w:hyperlink>
-    </w:p>
-    <w:p>
-      <w:pPr>
-        <w:rPr>
-          <w:rStyle w:val="Hyperlink"/>
-        </w:rPr>
-      </w:pPr>
-    </w:p>
-    <w:p>
-      <w:hyperlink r:id="rId7" w:anchor=":~:text=RSA%20is%20an%20asymmetric%20cryptographic,can%20be%20given%20to%20anyone." w:history="1">
+      <w:hyperlink r:id="rId6" w:anchor=":~:text=RSA%20is%20an%20asymmetric%20cryptographic,can%20be%20given%20to%20anyone." w:history="1">
         <w:r>
           <w:rPr>
             <w:rStyle w:val="Hyperlink"/>
@@ -81,7 +81,7 @@
                     <pic:cNvPicPr/>
                   </pic:nvPicPr>
                   <pic:blipFill>
-                    <a:blip r:embed="rId8"/>
+                    <a:blip r:embed="rId7"/>
                     <a:stretch>
                       <a:fillRect/>
                     </a:stretch>
@@ -103,7 +103,7 @@
       </w:r>
     </w:p>
     <w:p>
-      <w:hyperlink r:id="rId9" w:anchor=":~:text=of%20Technology%20Raipur-,In%20RSA%20cryptosystem%2C%20we%20generally%20take%201024%20bits,prime%20numbers%20p%20and%20q." w:history="1">
+      <w:hyperlink r:id="rId8" w:anchor=":~:text=of%20Technology%20Raipur-,In%20RSA%20cryptosystem%2C%20we%20generally%20take%201024%20bits,prime%20numbers%20p%20and%20q." w:history="1">
         <w:r>
           <w:rPr>
             <w:rStyle w:val="Hyperlink"/>
@@ -125,12 +125,39 @@
       </w:r>
     </w:p>
     <w:p>
-      <w:hyperlink r:id="rId10" w:anchor=":~:text=1%20is%20a%20bad%20choice,opposite%20of%20what%20we%20want.&amp;text=This%20is%20a%20Python%20fragment,RSA%20key%20with%20e%20%3D%201%20.&amp;text=So%2C%20if%20e%20%3D%201%20%2C,have%20c%20%3D%20m%20mod%20N%20." w:history="1">
+      <w:pPr>
+        <w:rPr>
+          <w:rStyle w:val="Hyperlink"/>
+        </w:rPr>
+      </w:pPr>
+      <w:hyperlink r:id="rId9" w:anchor=":~:text=1%20is%20a%20bad%20choice,opposite%20of%20what%20we%20want.&amp;text=This%20is%20a%20Python%20fragment,RSA%20key%20with%20e%20%3D%201%20.&amp;text=So%2C%20if%20e%20%3D%201%20%2C,have%20c%20%3D%20m%20mod%20N%20." w:history="1">
         <w:r>
           <w:rPr>
             <w:rStyle w:val="Hyperlink"/>
           </w:rPr>
           <w:t>security - Why is this commit that sets the RSA public exponent to 1 problematic? - Stack Overflow</w:t>
+        </w:r>
+      </w:hyperlink>
+    </w:p>
+    <w:p>
+      <w:pPr>
+        <w:rPr>
+          <w:rStyle w:val="Hyperlink"/>
+        </w:rPr>
+      </w:pPr>
+    </w:p>
+    <w:p>
+      <w:r>
+        <w:t>why RSA is used for stream instead of block</w:t>
+      </w:r>
+    </w:p>
+    <w:p>
+      <w:hyperlink r:id="rId10" w:history="1">
+        <w:r>
+          <w:rPr>
+            <w:rStyle w:val="Hyperlink"/>
+          </w:rPr>
+          <w:t>Can RSA (theoretically) be used as a block cipher? - Cryptography Stack Exchange</w:t>
         </w:r>
       </w:hyperlink>
     </w:p>
@@ -142,10 +169,6 @@
     </w:sectPr>
   </w:body>
 </w:document>
-</file>
-
-<file path=word/numbering.xml><?xml version="1.0" encoding="utf-8"?>
-<w:numbering xmlns:wpc="http://schemas.microsoft.com/office/word/2010/wordprocessingCanvas" xmlns:cx="http://schemas.microsoft.com/office/drawing/2014/chartex" xmlns:cx1="http://schemas.microsoft.com/office/drawing/2015/9/8/chartex" xmlns:cx2="http://schemas.microsoft.com/office/drawing/2015/10/21/chartex" xmlns:cx3="http://schemas.microsoft.com/office/drawing/2016/5/9/chartex" xmlns:cx4="http://schemas.microsoft.com/office/drawing/2016/5/10/chartex" xmlns:cx5="http://schemas.microsoft.com/office/drawing/2016/5/11/chartex" xmlns:cx6="http://schemas.microsoft.com/office/drawing/2016/5/12/chartex" xmlns:cx7="http://schemas.microsoft.com/office/drawing/2016/5/13/chartex" xmlns:cx8="http://schemas.microsoft.com/office/drawing/2016/5/14/chartex" xmlns:mc="http://schemas.openxmlformats.org/markup-compatibility/2006" xmlns:aink="http://schemas.microsoft.com/office/drawing/2016/ink" xmlns:am3d="http://schemas.microsoft.com/office/drawing/2017/model3d" xmlns:o="urn:schemas-microsoft-com:office:office" xmlns:r="http://schemas.openxmlformats.org/officeDocument/2006/relationships" xmlns:m="http://schemas.openxmlformats.org/officeDocument/2006/math" xmlns:v="urn:schemas-microsoft-com:vml" xmlns:wp14="http://schemas.microsoft.com/office/word/2010/wordprocessingDrawing" xmlns:wp="http://schemas.openxmlformats.org/drawingml/2006/wordprocessingDrawing" xmlns:w10="urn:schemas-microsoft-com:office:word" xmlns:w="http://schemas.openxmlformats.org/wordprocessingml/2006/main" xmlns:w14="http://schemas.microsoft.com/office/word/2010/wordml" xmlns:w15="http://schemas.microsoft.com/office/word/2012/wordml" xmlns:w16cex="http://schemas.microsoft.com/office/word/2018/wordml/cex" xmlns:w16cid="http://schemas.microsoft.com/office/word/2016/wordml/cid" xmlns:w16="http://schemas.microsoft.com/office/word/2018/wordml" xmlns:w16sdtdh="http://schemas.microsoft.com/office/word/2020/wordml/sdtdatahash" xmlns:w16se="http://schemas.microsoft.com/office/word/2015/wordml/symex" xmlns:wpg="http://schemas.microsoft.com/office/word/2010/wordprocessingGroup" xmlns:wpi="http://schemas.microsoft.com/office/word/2010/wordprocessingInk" xmlns:wne="http://schemas.microsoft.com/office/word/2006/wordml" xmlns:wps="http://schemas.microsoft.com/office/word/2010/wordprocessingShape" mc:Ignorable="w14 w15 w16se w16cid w16 w16cex w16sdtdh wp14"/>
 </file>
 
 <file path=word/styles.xml><?xml version="1.0" encoding="utf-8"?>

</xml_diff>

<commit_message>
Commit before switching everything to standard C
</commit_message>
<xml_diff>
--- a/Report.docx
+++ b/Report.docx
@@ -4,72 +4,28 @@
   <w:body>
     <w:p>
       <w:pPr>
-        <w:rPr>
-          <w:rStyle w:val="Hyperlink"/>
-        </w:rPr>
-      </w:pPr>
-      <w:hyperlink r:id="rId4" w:history="1">
-        <w:r>
-          <w:rPr>
-            <w:rStyle w:val="Hyperlink"/>
-          </w:rPr>
-          <w:t>Tutorial on GMP (colorado.edu)</w:t>
-        </w:r>
-      </w:hyperlink>
-    </w:p>
-    <w:p>
-      <w:pPr>
-        <w:rPr>
-          <w:rStyle w:val="Hyperlink"/>
-        </w:rPr>
-      </w:pPr>
-    </w:p>
-    <w:p>
-      <w:pPr>
-        <w:rPr>
-          <w:rStyle w:val="Hyperlink"/>
-        </w:rPr>
-      </w:pPr>
-      <w:hyperlink r:id="rId5" w:history="1">
-        <w:r>
-          <w:rPr>
-            <w:rStyle w:val="Hyperlink"/>
-          </w:rPr>
-          <w:t>Integer Functions (GNU MP 6.2.1) (gmplib.org)</w:t>
-        </w:r>
-      </w:hyperlink>
-    </w:p>
-    <w:p>
-      <w:pPr>
-        <w:rPr>
-          <w:rStyle w:val="Hyperlink"/>
-        </w:rPr>
-      </w:pPr>
-    </w:p>
-    <w:p>
-      <w:hyperlink r:id="rId6" w:anchor=":~:text=RSA%20is%20an%20asymmetric%20cryptographic,can%20be%20given%20to%20anyone." w:history="1">
-        <w:r>
-          <w:rPr>
-            <w:rStyle w:val="Hyperlink"/>
-          </w:rPr>
-          <w:t>RSA Algorithm Implementation in C – Techie Delight</w:t>
-        </w:r>
-      </w:hyperlink>
-      <w:r>
-        <w:t xml:space="preserve"> (REMOVED Afterwards)</w:t>
-      </w:r>
-    </w:p>
-    <w:p/>
-    <w:p>
-      <w:r>
-        <w:rPr>
+        <w:jc w:val="center"/>
+        <w:rPr>
+          <w:rFonts w:ascii="Times New Roman" w:hAnsi="Times New Roman" w:cs="Times New Roman"/>
+          <w:b/>
+          <w:bCs/>
+          <w:sz w:val="32"/>
+          <w:szCs w:val="32"/>
+        </w:rPr>
+      </w:pPr>
+      <w:r>
+        <w:rPr>
+          <w:b/>
+          <w:bCs/>
           <w:noProof/>
+          <w:sz w:val="32"/>
+          <w:szCs w:val="32"/>
         </w:rPr>
         <w:drawing>
-          <wp:inline distT="0" distB="0" distL="0" distR="0" wp14:anchorId="0E2416CA" wp14:editId="796F69C1">
-            <wp:extent cx="4600928" cy="852149"/>
-            <wp:effectExtent l="0" t="0" r="0" b="5715"/>
-            <wp:docPr id="1" name="Picture 1" descr="Graphical user interface, text, application&#10;&#10;Description automatically generated"/>
+          <wp:inline distT="0" distB="0" distL="0" distR="0" wp14:anchorId="64C26EB9" wp14:editId="32AFEE0E">
+            <wp:extent cx="5128260" cy="892175"/>
+            <wp:effectExtent l="0" t="0" r="0" b="3175"/>
+            <wp:docPr id="3" name="Picture 3" descr="A picture containing icon&#10;&#10;Description automatically generated"/>
             <wp:cNvGraphicFramePr>
               <a:graphicFrameLocks xmlns:a="http://schemas.openxmlformats.org/drawingml/2006/main" noChangeAspect="1"/>
             </wp:cNvGraphicFramePr>
@@ -77,23 +33,36 @@
               <a:graphicData uri="http://schemas.openxmlformats.org/drawingml/2006/picture">
                 <pic:pic xmlns:pic="http://schemas.openxmlformats.org/drawingml/2006/picture">
                   <pic:nvPicPr>
-                    <pic:cNvPr id="1" name="Picture 1" descr="Graphical user interface, text, application&#10;&#10;Description automatically generated"/>
-                    <pic:cNvPicPr/>
+                    <pic:cNvPr id="3" name="Picture 3" descr="A picture containing icon&#10;&#10;Description automatically generated"/>
+                    <pic:cNvPicPr>
+                      <a:picLocks noChangeAspect="1" noChangeArrowheads="1"/>
+                    </pic:cNvPicPr>
                   </pic:nvPicPr>
                   <pic:blipFill>
-                    <a:blip r:embed="rId7"/>
+                    <a:blip r:embed="rId4">
+                      <a:extLst>
+                        <a:ext uri="{28A0092B-C50C-407E-A947-70E740481C1C}">
+                          <a14:useLocalDpi xmlns:a14="http://schemas.microsoft.com/office/drawing/2010/main" val="0"/>
+                        </a:ext>
+                      </a:extLst>
+                    </a:blip>
+                    <a:srcRect/>
                     <a:stretch>
                       <a:fillRect/>
                     </a:stretch>
                   </pic:blipFill>
-                  <pic:spPr>
+                  <pic:spPr bwMode="auto">
                     <a:xfrm>
                       <a:off x="0" y="0"/>
-                      <a:ext cx="4629672" cy="857473"/>
+                      <a:ext cx="5128260" cy="892175"/>
                     </a:xfrm>
                     <a:prstGeom prst="rect">
                       <a:avLst/>
                     </a:prstGeom>
+                    <a:noFill/>
+                    <a:ln>
+                      <a:noFill/>
+                    </a:ln>
                   </pic:spPr>
                 </pic:pic>
               </a:graphicData>
@@ -103,64 +72,1047 @@
       </w:r>
     </w:p>
     <w:p>
-      <w:hyperlink r:id="rId8" w:anchor=":~:text=of%20Technology%20Raipur-,In%20RSA%20cryptosystem%2C%20we%20generally%20take%201024%20bits,prime%20numbers%20p%20and%20q." w:history="1">
+      <w:pPr>
+        <w:jc w:val="center"/>
+        <w:rPr>
+          <w:rFonts w:ascii="Times New Roman" w:hAnsi="Times New Roman" w:cs="Times New Roman"/>
+          <w:b/>
+          <w:bCs/>
+          <w:sz w:val="32"/>
+          <w:szCs w:val="32"/>
+        </w:rPr>
+      </w:pPr>
+      <w:r>
+        <w:rPr>
+          <w:rFonts w:ascii="Times New Roman" w:hAnsi="Times New Roman" w:cs="Times New Roman"/>
+          <w:b/>
+          <w:bCs/>
+          <w:sz w:val="32"/>
+          <w:szCs w:val="32"/>
+        </w:rPr>
+        <w:t xml:space="preserve">Report: </w:t>
+      </w:r>
+      <w:r>
+        <w:rPr>
+          <w:rFonts w:ascii="Times New Roman" w:hAnsi="Times New Roman" w:cs="Times New Roman"/>
+          <w:b/>
+          <w:bCs/>
+          <w:sz w:val="32"/>
+          <w:szCs w:val="32"/>
+        </w:rPr>
+        <w:t xml:space="preserve">Fundamental Concepts Of Cryptography </w:t>
+      </w:r>
+      <w:r>
+        <w:rPr>
+          <w:rFonts w:ascii="Times New Roman" w:hAnsi="Times New Roman" w:cs="Times New Roman"/>
+          <w:b/>
+          <w:bCs/>
+          <w:sz w:val="32"/>
+          <w:szCs w:val="32"/>
+        </w:rPr>
+        <w:t>Assignment</w:t>
+      </w:r>
+      <w:r>
+        <w:rPr>
+          <w:rFonts w:ascii="Times New Roman" w:hAnsi="Times New Roman" w:cs="Times New Roman"/>
+          <w:b/>
+          <w:bCs/>
+          <w:sz w:val="32"/>
+          <w:szCs w:val="32"/>
+        </w:rPr>
+        <w:t xml:space="preserve"> 2</w:t>
+      </w:r>
+    </w:p>
+    <w:p>
+      <w:pPr>
+        <w:jc w:val="center"/>
+        <w:rPr>
+          <w:rFonts w:ascii="Times New Roman" w:hAnsi="Times New Roman" w:cs="Times New Roman"/>
+          <w:b/>
+          <w:bCs/>
+          <w:sz w:val="32"/>
+          <w:szCs w:val="32"/>
+        </w:rPr>
+      </w:pPr>
+    </w:p>
+    <w:p>
+      <w:pPr>
+        <w:jc w:val="center"/>
+        <w:rPr>
+          <w:rFonts w:ascii="Times New Roman" w:hAnsi="Times New Roman" w:cs="Times New Roman"/>
+          <w:b/>
+          <w:bCs/>
+          <w:sz w:val="32"/>
+          <w:szCs w:val="32"/>
+        </w:rPr>
+      </w:pPr>
+      <w:r>
+        <w:rPr>
+          <w:rFonts w:ascii="Times New Roman" w:hAnsi="Times New Roman" w:cs="Times New Roman"/>
+          <w:b/>
+          <w:bCs/>
+          <w:sz w:val="32"/>
+          <w:szCs w:val="32"/>
+        </w:rPr>
+        <w:t>Calmen Chia Kai Fong</w:t>
+      </w:r>
+    </w:p>
+    <w:p>
+      <w:pPr>
+        <w:jc w:val="center"/>
+        <w:rPr>
+          <w:rFonts w:ascii="Times New Roman" w:hAnsi="Times New Roman" w:cs="Times New Roman"/>
+          <w:sz w:val="32"/>
+          <w:szCs w:val="32"/>
+        </w:rPr>
+      </w:pPr>
+      <w:r>
+        <w:rPr>
+          <w:rFonts w:ascii="Times New Roman" w:hAnsi="Times New Roman" w:cs="Times New Roman"/>
+          <w:sz w:val="32"/>
+          <w:szCs w:val="32"/>
+        </w:rPr>
+        <w:t>Department of Computing Curtin University</w:t>
+      </w:r>
+    </w:p>
+    <w:p>
+      <w:pPr>
+        <w:jc w:val="center"/>
+        <w:rPr>
+          <w:rFonts w:ascii="Times New Roman" w:hAnsi="Times New Roman" w:cs="Times New Roman"/>
+          <w:sz w:val="32"/>
+          <w:szCs w:val="32"/>
+        </w:rPr>
+      </w:pPr>
+    </w:p>
+    <w:p>
+      <w:pPr>
+        <w:jc w:val="center"/>
+        <w:rPr>
+          <w:rFonts w:ascii="Times New Roman" w:hAnsi="Times New Roman" w:cs="Times New Roman"/>
+          <w:b/>
+          <w:bCs/>
+          <w:sz w:val="32"/>
+          <w:szCs w:val="32"/>
+        </w:rPr>
+      </w:pPr>
+      <w:r>
+        <w:rPr>
+          <w:rFonts w:ascii="Times New Roman" w:hAnsi="Times New Roman" w:cs="Times New Roman"/>
+          <w:sz w:val="32"/>
+          <w:szCs w:val="32"/>
+        </w:rPr>
+        <w:t xml:space="preserve">Lecturer: </w:t>
+      </w:r>
+      <w:r>
+        <w:rPr>
+          <w:rFonts w:ascii="Times New Roman" w:hAnsi="Times New Roman" w:cs="Times New Roman"/>
+          <w:b/>
+          <w:bCs/>
+          <w:sz w:val="32"/>
+          <w:szCs w:val="32"/>
+        </w:rPr>
+        <w:t>Dr</w:t>
+      </w:r>
+      <w:r>
+        <w:rPr>
+          <w:rFonts w:ascii="Times New Roman" w:hAnsi="Times New Roman" w:cs="Times New Roman"/>
+          <w:b/>
+          <w:bCs/>
+          <w:sz w:val="32"/>
+          <w:szCs w:val="32"/>
+        </w:rPr>
+        <w:t>. Ling Huo Chong</w:t>
+      </w:r>
+    </w:p>
+    <w:p>
+      <w:pPr>
+        <w:jc w:val="center"/>
+        <w:rPr>
+          <w:rFonts w:ascii="Times New Roman" w:hAnsi="Times New Roman" w:cs="Times New Roman"/>
+          <w:sz w:val="32"/>
+          <w:szCs w:val="32"/>
+        </w:rPr>
+      </w:pPr>
+      <w:r>
+        <w:rPr>
+          <w:rFonts w:ascii="Times New Roman" w:hAnsi="Times New Roman" w:cs="Times New Roman"/>
+          <w:sz w:val="32"/>
+          <w:szCs w:val="32"/>
+        </w:rPr>
+        <w:t>School of Electrical and Computer Engineering</w:t>
+      </w:r>
+    </w:p>
+    <w:p>
+      <w:pPr>
+        <w:rPr>
+          <w:rFonts w:ascii="Times New Roman" w:hAnsi="Times New Roman" w:cs="Times New Roman"/>
+          <w:sz w:val="32"/>
+          <w:szCs w:val="32"/>
+        </w:rPr>
+      </w:pPr>
+    </w:p>
+    <w:p>
+      <w:pPr>
+        <w:jc w:val="center"/>
+        <w:rPr>
+          <w:rFonts w:ascii="Times New Roman" w:hAnsi="Times New Roman" w:cs="Times New Roman"/>
+          <w:sz w:val="32"/>
+          <w:szCs w:val="32"/>
+        </w:rPr>
+      </w:pPr>
+      <w:r>
+        <w:rPr>
+          <w:rFonts w:ascii="Times New Roman" w:hAnsi="Times New Roman" w:cs="Times New Roman"/>
+          <w:sz w:val="32"/>
+          <w:szCs w:val="32"/>
+        </w:rPr>
+        <w:t>Curtin University</w:t>
+      </w:r>
+    </w:p>
+    <w:p>
+      <w:pPr>
+        <w:jc w:val="center"/>
+        <w:rPr>
+          <w:rFonts w:ascii="Times New Roman" w:hAnsi="Times New Roman" w:cs="Times New Roman"/>
+          <w:sz w:val="32"/>
+          <w:szCs w:val="32"/>
+        </w:rPr>
+      </w:pPr>
+      <w:r>
+        <w:rPr>
+          <w:rFonts w:ascii="Times New Roman" w:hAnsi="Times New Roman" w:cs="Times New Roman"/>
+          <w:sz w:val="32"/>
+          <w:szCs w:val="32"/>
+        </w:rPr>
+        <w:t>Miri, Malaysia</w:t>
+      </w:r>
+    </w:p>
+    <w:p>
+      <w:pPr>
+        <w:jc w:val="center"/>
+        <w:rPr>
+          <w:rFonts w:ascii="Times New Roman" w:hAnsi="Times New Roman" w:cs="Times New Roman"/>
+          <w:sz w:val="32"/>
+          <w:szCs w:val="32"/>
+        </w:rPr>
+      </w:pPr>
+      <w:hyperlink r:id="rId5" w:history="1">
         <w:r>
           <w:rPr>
             <w:rStyle w:val="Hyperlink"/>
+            <w:rFonts w:ascii="Times New Roman" w:hAnsi="Times New Roman" w:cs="Times New Roman"/>
           </w:rPr>
-          <w:t>In RSA cryptosystem, we generally take 1024 bits long prime numbers p and q. Is any problem if we take 512 bits long prime numbers p and q? (researchgate.net)</w:t>
+          <w:t>700034709@student.curtin.edu.my</w:t>
         </w:r>
       </w:hyperlink>
-      <w:r>
-        <w:t xml:space="preserve"> </w:t>
-      </w:r>
-    </w:p>
-    <w:p/>
-    <w:p>
-      <w:r>
-        <w:t xml:space="preserve">Why is </w:t>
-      </w:r>
-      <w:r>
-        <w:t>e = 1 is unsafe, as it is very easy to reverse engineer</w:t>
-      </w:r>
-    </w:p>
-    <w:p>
-      <w:pPr>
-        <w:rPr>
-          <w:rStyle w:val="Hyperlink"/>
-        </w:rPr>
-      </w:pPr>
-      <w:hyperlink r:id="rId9" w:anchor=":~:text=1%20is%20a%20bad%20choice,opposite%20of%20what%20we%20want.&amp;text=This%20is%20a%20Python%20fragment,RSA%20key%20with%20e%20%3D%201%20.&amp;text=So%2C%20if%20e%20%3D%201%20%2C,have%20c%20%3D%20m%20mod%20N%20." w:history="1">
+    </w:p>
+    <w:p>
+      <w:pPr>
+        <w:jc w:val="center"/>
+        <w:rPr>
+          <w:rFonts w:ascii="Times New Roman" w:hAnsi="Times New Roman" w:cs="Times New Roman"/>
+          <w:sz w:val="32"/>
+          <w:szCs w:val="32"/>
+        </w:rPr>
+      </w:pPr>
+      <w:hyperlink r:id="rId6" w:history="1">
         <w:r>
           <w:rPr>
             <w:rStyle w:val="Hyperlink"/>
+            <w:rFonts w:ascii="Times New Roman" w:hAnsi="Times New Roman" w:cs="Times New Roman"/>
           </w:rPr>
-          <w:t>security - Why is this commit that sets the RSA public exponent to 1 problematic? - Stack Overflow</w:t>
+          <w:t>20072144@student.curtin.edu.au</w:t>
         </w:r>
       </w:hyperlink>
     </w:p>
-    <w:p>
-      <w:pPr>
-        <w:rPr>
-          <w:rStyle w:val="Hyperlink"/>
-        </w:rPr>
-      </w:pPr>
-    </w:p>
-    <w:p>
-      <w:r>
-        <w:t>why RSA is used for stream instead of block</w:t>
-      </w:r>
-    </w:p>
-    <w:p>
-      <w:hyperlink r:id="rId10" w:history="1">
-        <w:r>
-          <w:rPr>
-            <w:rStyle w:val="Hyperlink"/>
-          </w:rPr>
-          <w:t>Can RSA (theoretically) be used as a block cipher? - Cryptography Stack Exchange</w:t>
-        </w:r>
-      </w:hyperlink>
-    </w:p>
+    <w:sdt>
+      <w:sdtPr>
+        <w:rPr>
+          <w:lang w:eastAsia="zh-CN"/>
+        </w:rPr>
+        <w:id w:val="-2009898300"/>
+        <w:docPartObj>
+          <w:docPartGallery w:val="Table of Contents"/>
+          <w:docPartUnique/>
+        </w:docPartObj>
+      </w:sdtPr>
+      <w:sdtEndPr>
+        <w:rPr>
+          <w:noProof/>
+          <w:color w:val="000000" w:themeColor="text1"/>
+        </w:rPr>
+      </w:sdtEndPr>
+      <w:sdtContent>
+        <w:p>
+          <w:pPr>
+            <w:pStyle w:val="TOCHeading"/>
+            <w:rPr>
+              <w:rFonts w:ascii="Times New Roman" w:hAnsi="Times New Roman" w:cs="Times New Roman"/>
+              <w:sz w:val="24"/>
+              <w:szCs w:val="24"/>
+            </w:rPr>
+          </w:pPr>
+          <w:r>
+            <w:rPr>
+              <w:rFonts w:ascii="Times New Roman" w:hAnsi="Times New Roman" w:cs="Times New Roman"/>
+              <w:sz w:val="24"/>
+              <w:szCs w:val="24"/>
+            </w:rPr>
+            <w:t>Contents</w:t>
+          </w:r>
+        </w:p>
+        <w:p>
+          <w:pPr>
+            <w:pStyle w:val="Heading1"/>
+            <w:rPr>
+              <w:rFonts w:ascii="Times New Roman" w:hAnsi="Times New Roman" w:cs="Times New Roman"/>
+              <w:color w:val="000000" w:themeColor="text1"/>
+              <w:sz w:val="24"/>
+              <w:szCs w:val="24"/>
+              <w:lang w:eastAsia="en-US"/>
+            </w:rPr>
+          </w:pPr>
+          <w:r>
+            <w:rPr>
+              <w:rFonts w:ascii="Times New Roman" w:hAnsi="Times New Roman" w:cs="Times New Roman"/>
+              <w:b/>
+              <w:bCs/>
+              <w:color w:val="000000" w:themeColor="text1"/>
+              <w:sz w:val="24"/>
+              <w:szCs w:val="24"/>
+              <w:lang w:eastAsia="en-US"/>
+            </w:rPr>
+            <w:t>Question One</w:t>
+          </w:r>
+          <w:r>
+            <w:rPr>
+              <w:rFonts w:ascii="Times New Roman" w:hAnsi="Times New Roman" w:cs="Times New Roman"/>
+              <w:b/>
+              <w:bCs/>
+              <w:color w:val="000000" w:themeColor="text1"/>
+              <w:sz w:val="24"/>
+              <w:szCs w:val="24"/>
+              <w:lang w:eastAsia="en-US"/>
+            </w:rPr>
+            <w:t xml:space="preserve"> </w:t>
+          </w:r>
+          <w:r>
+            <w:rPr>
+              <w:rFonts w:ascii="Times New Roman" w:hAnsi="Times New Roman" w:cs="Times New Roman"/>
+              <w:color w:val="000000" w:themeColor="text1"/>
+              <w:sz w:val="24"/>
+              <w:szCs w:val="24"/>
+              <w:lang w:eastAsia="en-US"/>
+            </w:rPr>
+            <w:t>…………………………………………………….</w:t>
+          </w:r>
+          <w:r>
+            <w:rPr>
+              <w:rFonts w:ascii="Times New Roman" w:hAnsi="Times New Roman" w:cs="Times New Roman"/>
+              <w:color w:val="000000" w:themeColor="text1"/>
+              <w:sz w:val="24"/>
+              <w:szCs w:val="24"/>
+              <w:lang w:eastAsia="en-US"/>
+            </w:rPr>
+            <w:t>4</w:t>
+          </w:r>
+        </w:p>
+        <w:p>
+          <w:pPr>
+            <w:pStyle w:val="Heading1"/>
+            <w:rPr>
+              <w:rFonts w:ascii="Times New Roman" w:hAnsi="Times New Roman" w:cs="Times New Roman"/>
+              <w:b/>
+              <w:bCs/>
+              <w:color w:val="000000" w:themeColor="text1"/>
+              <w:sz w:val="24"/>
+              <w:szCs w:val="24"/>
+              <w:lang w:eastAsia="en-US"/>
+            </w:rPr>
+          </w:pPr>
+          <w:r>
+            <w:rPr>
+              <w:rFonts w:ascii="Times New Roman" w:hAnsi="Times New Roman" w:cs="Times New Roman"/>
+              <w:b/>
+              <w:bCs/>
+              <w:color w:val="000000" w:themeColor="text1"/>
+              <w:sz w:val="24"/>
+              <w:szCs w:val="24"/>
+              <w:lang w:eastAsia="en-US"/>
+            </w:rPr>
+            <w:t xml:space="preserve">Question Two </w:t>
+          </w:r>
+          <w:r>
+            <w:rPr>
+              <w:rFonts w:ascii="Times New Roman" w:hAnsi="Times New Roman" w:cs="Times New Roman"/>
+              <w:color w:val="000000" w:themeColor="text1"/>
+              <w:sz w:val="24"/>
+              <w:szCs w:val="24"/>
+              <w:lang w:eastAsia="en-US"/>
+            </w:rPr>
+            <w:t>………………………………</w:t>
+          </w:r>
+          <w:r>
+            <w:rPr>
+              <w:rFonts w:ascii="Times New Roman" w:hAnsi="Times New Roman" w:cs="Times New Roman"/>
+              <w:color w:val="000000" w:themeColor="text1"/>
+              <w:sz w:val="24"/>
+              <w:szCs w:val="24"/>
+              <w:lang w:eastAsia="en-US"/>
+            </w:rPr>
+            <w:t>1</w:t>
+          </w:r>
+          <w:r>
+            <w:rPr>
+              <w:rFonts w:ascii="Times New Roman" w:hAnsi="Times New Roman" w:cs="Times New Roman"/>
+              <w:color w:val="000000" w:themeColor="text1"/>
+              <w:sz w:val="24"/>
+              <w:szCs w:val="24"/>
+              <w:lang w:eastAsia="en-US"/>
+            </w:rPr>
+            <w:t>3</w:t>
+          </w:r>
+          <w:r>
+            <w:rPr>
+              <w:rFonts w:ascii="Times New Roman" w:hAnsi="Times New Roman" w:cs="Times New Roman"/>
+              <w:color w:val="000000" w:themeColor="text1"/>
+              <w:sz w:val="24"/>
+              <w:szCs w:val="24"/>
+              <w:lang w:eastAsia="en-US"/>
+            </w:rPr>
+            <w:t>4</w:t>
+          </w:r>
+        </w:p>
+        <w:p>
+          <w:pPr>
+            <w:pStyle w:val="Heading1"/>
+            <w:rPr>
+              <w:rFonts w:ascii="Times New Roman" w:hAnsi="Times New Roman" w:cs="Times New Roman"/>
+              <w:color w:val="000000" w:themeColor="text1"/>
+              <w:sz w:val="24"/>
+              <w:szCs w:val="24"/>
+              <w:lang w:eastAsia="en-US"/>
+            </w:rPr>
+          </w:pPr>
+          <w:r>
+            <w:rPr>
+              <w:rFonts w:ascii="Times New Roman" w:hAnsi="Times New Roman" w:cs="Times New Roman"/>
+              <w:b/>
+              <w:bCs/>
+              <w:color w:val="000000" w:themeColor="text1"/>
+              <w:sz w:val="24"/>
+              <w:szCs w:val="24"/>
+              <w:lang w:eastAsia="en-US"/>
+            </w:rPr>
+            <w:t>Lessons Learnt And Challenges Encountered</w:t>
+          </w:r>
+          <w:r>
+            <w:rPr>
+              <w:rFonts w:ascii="Times New Roman" w:hAnsi="Times New Roman" w:cs="Times New Roman"/>
+              <w:color w:val="000000" w:themeColor="text1"/>
+              <w:sz w:val="24"/>
+              <w:szCs w:val="24"/>
+              <w:lang w:eastAsia="en-US"/>
+            </w:rPr>
+            <w:t xml:space="preserve"> ….…………………………….</w:t>
+          </w:r>
+          <w:r>
+            <w:rPr>
+              <w:rFonts w:ascii="Times New Roman" w:hAnsi="Times New Roman" w:cs="Times New Roman"/>
+              <w:color w:val="000000" w:themeColor="text1"/>
+              <w:sz w:val="24"/>
+              <w:szCs w:val="24"/>
+              <w:lang w:eastAsia="en-US"/>
+            </w:rPr>
+            <w:t>137</w:t>
+          </w:r>
+        </w:p>
+        <w:p>
+          <w:pPr>
+            <w:pStyle w:val="Heading1"/>
+            <w:rPr>
+              <w:rFonts w:ascii="Times New Roman" w:hAnsi="Times New Roman" w:cs="Times New Roman"/>
+              <w:color w:val="000000" w:themeColor="text1"/>
+              <w:sz w:val="24"/>
+              <w:szCs w:val="24"/>
+              <w:lang w:eastAsia="en-US"/>
+            </w:rPr>
+          </w:pPr>
+          <w:r>
+            <w:rPr>
+              <w:rFonts w:ascii="Times New Roman" w:hAnsi="Times New Roman" w:cs="Times New Roman"/>
+              <w:b/>
+              <w:bCs/>
+              <w:color w:val="000000" w:themeColor="text1"/>
+              <w:sz w:val="24"/>
+              <w:szCs w:val="24"/>
+              <w:lang w:eastAsia="en-US"/>
+            </w:rPr>
+            <w:t xml:space="preserve">Description Of </w:t>
+          </w:r>
+          <w:r>
+            <w:rPr>
+              <w:rFonts w:ascii="Times New Roman" w:hAnsi="Times New Roman" w:cs="Times New Roman"/>
+              <w:b/>
+              <w:bCs/>
+              <w:color w:val="000000" w:themeColor="text1"/>
+              <w:sz w:val="24"/>
+              <w:szCs w:val="24"/>
+              <w:lang w:eastAsia="en-US"/>
+            </w:rPr>
+            <w:t>Source Coding</w:t>
+          </w:r>
+          <w:r>
+            <w:rPr>
+              <w:rFonts w:ascii="Times New Roman" w:hAnsi="Times New Roman" w:cs="Times New Roman"/>
+              <w:color w:val="000000" w:themeColor="text1"/>
+              <w:sz w:val="24"/>
+              <w:szCs w:val="24"/>
+              <w:lang w:eastAsia="en-US"/>
+            </w:rPr>
+            <w:t>……………………………………….</w:t>
+          </w:r>
+          <w:r>
+            <w:rPr>
+              <w:rFonts w:ascii="Times New Roman" w:hAnsi="Times New Roman" w:cs="Times New Roman"/>
+              <w:color w:val="000000" w:themeColor="text1"/>
+              <w:sz w:val="24"/>
+              <w:szCs w:val="24"/>
+              <w:lang w:eastAsia="en-US"/>
+            </w:rPr>
+            <w:t>136</w:t>
+          </w:r>
+        </w:p>
+      </w:sdtContent>
+    </w:sdt>
+    <w:p>
+      <w:pPr>
+        <w:rPr>
+          <w:rFonts w:ascii="Times New Roman" w:hAnsi="Times New Roman" w:cs="Times New Roman"/>
+          <w:b/>
+          <w:bCs/>
+          <w:color w:val="000000" w:themeColor="text1"/>
+          <w:sz w:val="24"/>
+          <w:szCs w:val="24"/>
+          <w:u w:val="single"/>
+        </w:rPr>
+      </w:pPr>
+      <w:r>
+        <w:rPr>
+          <w:rFonts w:ascii="Times New Roman" w:hAnsi="Times New Roman" w:cs="Times New Roman"/>
+          <w:b/>
+          <w:bCs/>
+          <w:color w:val="000000" w:themeColor="text1"/>
+          <w:sz w:val="24"/>
+          <w:szCs w:val="24"/>
+          <w:u w:val="single"/>
+        </w:rPr>
+        <w:br/>
+      </w:r>
+    </w:p>
+    <w:p>
+      <w:pPr>
+        <w:spacing w:line="259" w:lineRule="auto"/>
+        <w:rPr>
+          <w:rFonts w:ascii="Times New Roman" w:hAnsi="Times New Roman" w:cs="Times New Roman"/>
+          <w:b/>
+          <w:bCs/>
+          <w:color w:val="000000" w:themeColor="text1"/>
+          <w:sz w:val="24"/>
+          <w:szCs w:val="24"/>
+          <w:u w:val="single"/>
+        </w:rPr>
+      </w:pPr>
+      <w:r>
+        <w:rPr>
+          <w:rFonts w:ascii="Times New Roman" w:hAnsi="Times New Roman" w:cs="Times New Roman"/>
+          <w:b/>
+          <w:bCs/>
+          <w:color w:val="000000" w:themeColor="text1"/>
+          <w:sz w:val="24"/>
+          <w:szCs w:val="24"/>
+          <w:u w:val="single"/>
+        </w:rPr>
+        <w:br w:type="page"/>
+      </w:r>
+    </w:p>
+    <w:p>
+      <w:pPr>
+        <w:rPr>
+          <w:lang w:eastAsia="en-US"/>
+        </w:rPr>
+      </w:pPr>
+      <w:r>
+        <w:rPr>
+          <w:rFonts w:ascii="Times New Roman" w:hAnsi="Times New Roman" w:cs="Times New Roman"/>
+          <w:b/>
+          <w:bCs/>
+          <w:color w:val="000000" w:themeColor="text1"/>
+          <w:sz w:val="24"/>
+          <w:szCs w:val="24"/>
+          <w:u w:val="single"/>
+        </w:rPr>
+        <w:t>Question One</w:t>
+      </w:r>
+    </w:p>
+    <w:p>
+      <w:pPr>
+        <w:rPr>
+          <w:rFonts w:ascii="Times New Roman" w:hAnsi="Times New Roman" w:cs="Times New Roman"/>
+          <w:b/>
+          <w:bCs/>
+          <w:sz w:val="24"/>
+          <w:szCs w:val="24"/>
+        </w:rPr>
+      </w:pPr>
+      <w:r>
+        <w:rPr>
+          <w:rFonts w:ascii="Times New Roman" w:hAnsi="Times New Roman" w:cs="Times New Roman"/>
+          <w:sz w:val="24"/>
+          <w:szCs w:val="24"/>
+        </w:rPr>
+        <w:t xml:space="preserve">Consider </w:t>
+      </w:r>
+      <w:r>
+        <w:rPr>
+          <w:rFonts w:ascii="Times New Roman" w:hAnsi="Times New Roman" w:cs="Times New Roman"/>
+          <w:b/>
+          <w:bCs/>
+          <w:sz w:val="24"/>
+          <w:szCs w:val="24"/>
+        </w:rPr>
+        <w:t>a mod b</w:t>
+      </w:r>
+      <w:r>
+        <w:rPr>
+          <w:rFonts w:ascii="Times New Roman" w:hAnsi="Times New Roman" w:cs="Times New Roman"/>
+          <w:sz w:val="24"/>
+          <w:szCs w:val="24"/>
+        </w:rPr>
+        <w:br/>
+      </w:r>
+      <w:r>
+        <w:rPr>
+          <w:rFonts w:ascii="Times New Roman" w:hAnsi="Times New Roman" w:cs="Times New Roman"/>
+          <w:sz w:val="24"/>
+          <w:szCs w:val="24"/>
+        </w:rPr>
+        <w:t>Let</w:t>
+      </w:r>
+      <w:r>
+        <w:rPr>
+          <w:rFonts w:ascii="Times New Roman" w:hAnsi="Times New Roman" w:cs="Times New Roman"/>
+          <w:sz w:val="24"/>
+          <w:szCs w:val="24"/>
+        </w:rPr>
+        <w:t>,</w:t>
+      </w:r>
+      <w:r>
+        <w:rPr>
+          <w:rFonts w:ascii="Times New Roman" w:hAnsi="Times New Roman" w:cs="Times New Roman"/>
+          <w:sz w:val="24"/>
+          <w:szCs w:val="24"/>
+        </w:rPr>
+        <w:br/>
+        <w:t xml:space="preserve">       </w:t>
+      </w:r>
+      <w:r>
+        <w:rPr>
+          <w:rFonts w:ascii="Times New Roman" w:hAnsi="Times New Roman" w:cs="Times New Roman"/>
+          <w:b/>
+          <w:bCs/>
+          <w:sz w:val="24"/>
+          <w:szCs w:val="24"/>
+        </w:rPr>
+        <w:t>r</w:t>
+      </w:r>
+      <w:r>
+        <w:rPr>
+          <w:rFonts w:ascii="Times New Roman" w:hAnsi="Times New Roman" w:cs="Times New Roman"/>
+          <w:b/>
+          <w:bCs/>
+          <w:sz w:val="24"/>
+          <w:szCs w:val="24"/>
+        </w:rPr>
+        <w:t xml:space="preserve"> = </w:t>
+      </w:r>
+      <w:r>
+        <w:rPr>
+          <w:rFonts w:ascii="Times New Roman" w:hAnsi="Times New Roman" w:cs="Times New Roman"/>
+          <w:sz w:val="24"/>
+          <w:szCs w:val="24"/>
+        </w:rPr>
+        <w:t xml:space="preserve">some integer between </w:t>
+      </w:r>
+      <w:r>
+        <w:rPr>
+          <w:rFonts w:ascii="Times New Roman" w:hAnsi="Times New Roman" w:cs="Times New Roman"/>
+          <w:b/>
+          <w:bCs/>
+          <w:sz w:val="24"/>
+          <w:szCs w:val="24"/>
+        </w:rPr>
+        <w:t>0</w:t>
+      </w:r>
+      <w:r>
+        <w:rPr>
+          <w:rFonts w:ascii="Times New Roman" w:hAnsi="Times New Roman" w:cs="Times New Roman"/>
+          <w:sz w:val="24"/>
+          <w:szCs w:val="24"/>
+        </w:rPr>
+        <w:t xml:space="preserve"> to </w:t>
+      </w:r>
+      <w:r>
+        <w:rPr>
+          <w:rFonts w:ascii="Times New Roman" w:hAnsi="Times New Roman" w:cs="Times New Roman"/>
+          <w:b/>
+          <w:bCs/>
+          <w:sz w:val="24"/>
+          <w:szCs w:val="24"/>
+        </w:rPr>
+        <w:t>b – 1</w:t>
+      </w:r>
+      <w:r>
+        <w:rPr>
+          <w:rFonts w:ascii="Times New Roman" w:hAnsi="Times New Roman" w:cs="Times New Roman"/>
+          <w:sz w:val="24"/>
+          <w:szCs w:val="24"/>
+        </w:rPr>
+        <w:t xml:space="preserve"> inclusive</w:t>
+      </w:r>
+      <w:r>
+        <w:rPr>
+          <w:rFonts w:ascii="Times New Roman" w:hAnsi="Times New Roman" w:cs="Times New Roman"/>
+          <w:sz w:val="24"/>
+          <w:szCs w:val="24"/>
+        </w:rPr>
+        <w:br/>
+        <w:t xml:space="preserve">       </w:t>
+      </w:r>
+      <w:r>
+        <w:rPr>
+          <w:rFonts w:ascii="Times New Roman" w:hAnsi="Times New Roman" w:cs="Times New Roman"/>
+          <w:b/>
+          <w:bCs/>
+          <w:sz w:val="24"/>
+          <w:szCs w:val="24"/>
+        </w:rPr>
+        <w:t xml:space="preserve">d = </w:t>
+      </w:r>
+      <w:r>
+        <w:rPr>
+          <w:rFonts w:ascii="Times New Roman" w:hAnsi="Times New Roman" w:cs="Times New Roman"/>
+          <w:b/>
+          <w:bCs/>
+          <w:sz w:val="24"/>
+          <w:szCs w:val="24"/>
+        </w:rPr>
+        <w:t>gcd(a, b)</w:t>
+      </w:r>
+    </w:p>
+    <w:p>
+      <w:pPr>
+        <w:rPr>
+          <w:rFonts w:ascii="Times New Roman" w:hAnsi="Times New Roman" w:cs="Times New Roman"/>
+          <w:sz w:val="24"/>
+          <w:szCs w:val="24"/>
+        </w:rPr>
+      </w:pPr>
+      <w:r>
+        <w:rPr>
+          <w:rFonts w:ascii="Times New Roman" w:hAnsi="Times New Roman" w:cs="Times New Roman"/>
+          <w:b/>
+          <w:bCs/>
+          <w:sz w:val="24"/>
+          <w:szCs w:val="24"/>
+        </w:rPr>
+        <w:t xml:space="preserve"> a – b</w:t>
+      </w:r>
+      <w:r>
+        <w:rPr>
+          <w:rFonts w:ascii="Times New Roman" w:hAnsi="Times New Roman" w:cs="Times New Roman"/>
+          <w:b/>
+          <w:bCs/>
+          <w:sz w:val="24"/>
+          <w:szCs w:val="24"/>
+        </w:rPr>
+        <w:t>r</w:t>
+      </w:r>
+      <w:r>
+        <w:rPr>
+          <w:rFonts w:ascii="Times New Roman" w:hAnsi="Times New Roman" w:cs="Times New Roman"/>
+          <w:b/>
+          <w:bCs/>
+          <w:sz w:val="24"/>
+          <w:szCs w:val="24"/>
+        </w:rPr>
+        <w:t xml:space="preserve"> </w:t>
+      </w:r>
+      <w:r>
+        <w:rPr>
+          <w:rFonts w:ascii="Times New Roman" w:hAnsi="Times New Roman" w:cs="Times New Roman"/>
+          <w:sz w:val="24"/>
+          <w:szCs w:val="24"/>
+        </w:rPr>
+        <w:t xml:space="preserve">for some integer </w:t>
+      </w:r>
+      <w:r>
+        <w:rPr>
+          <w:rFonts w:ascii="Times New Roman" w:hAnsi="Times New Roman" w:cs="Times New Roman"/>
+          <w:b/>
+          <w:bCs/>
+          <w:sz w:val="24"/>
+          <w:szCs w:val="24"/>
+        </w:rPr>
+        <w:t>r</w:t>
+      </w:r>
+      <w:r>
+        <w:rPr>
+          <w:rFonts w:ascii="Times New Roman" w:hAnsi="Times New Roman" w:cs="Times New Roman"/>
+          <w:sz w:val="24"/>
+          <w:szCs w:val="24"/>
+        </w:rPr>
+        <w:t>.</w:t>
+      </w:r>
+    </w:p>
+    <w:p>
+      <w:pPr>
+        <w:rPr>
+          <w:rFonts w:ascii="Times New Roman" w:hAnsi="Times New Roman" w:cs="Times New Roman"/>
+          <w:sz w:val="24"/>
+          <w:szCs w:val="24"/>
+        </w:rPr>
+      </w:pPr>
+      <w:r>
+        <w:rPr>
+          <w:rFonts w:ascii="Times New Roman" w:hAnsi="Times New Roman" w:cs="Times New Roman"/>
+          <w:sz w:val="24"/>
+          <w:szCs w:val="24"/>
+        </w:rPr>
+        <w:t xml:space="preserve"> </w:t>
+      </w:r>
+      <w:r>
+        <w:rPr>
+          <w:rFonts w:ascii="Times New Roman" w:hAnsi="Times New Roman" w:cs="Times New Roman"/>
+          <w:sz w:val="24"/>
+          <w:szCs w:val="24"/>
+        </w:rPr>
+        <w:t xml:space="preserve">Since </w:t>
+      </w:r>
+      <w:r>
+        <w:rPr>
+          <w:rFonts w:ascii="Times New Roman" w:hAnsi="Times New Roman" w:cs="Times New Roman"/>
+          <w:b/>
+          <w:bCs/>
+          <w:sz w:val="24"/>
+          <w:szCs w:val="24"/>
+        </w:rPr>
+        <w:t>d</w:t>
+      </w:r>
+      <w:r>
+        <w:rPr>
+          <w:rFonts w:ascii="Times New Roman" w:hAnsi="Times New Roman" w:cs="Times New Roman"/>
+          <w:sz w:val="24"/>
+          <w:szCs w:val="24"/>
+        </w:rPr>
+        <w:t xml:space="preserve"> is divisible to </w:t>
+      </w:r>
+      <w:r>
+        <w:rPr>
+          <w:rFonts w:ascii="Times New Roman" w:hAnsi="Times New Roman" w:cs="Times New Roman"/>
+          <w:b/>
+          <w:bCs/>
+          <w:sz w:val="24"/>
+          <w:szCs w:val="24"/>
+        </w:rPr>
+        <w:t xml:space="preserve">a </w:t>
+      </w:r>
+      <w:r>
+        <w:rPr>
+          <w:rFonts w:ascii="Times New Roman" w:hAnsi="Times New Roman" w:cs="Times New Roman"/>
+          <w:sz w:val="24"/>
+          <w:szCs w:val="24"/>
+        </w:rPr>
+        <w:t xml:space="preserve">and </w:t>
+      </w:r>
+      <w:r>
+        <w:rPr>
+          <w:rFonts w:ascii="Times New Roman" w:hAnsi="Times New Roman" w:cs="Times New Roman"/>
+          <w:b/>
+          <w:bCs/>
+          <w:sz w:val="24"/>
+          <w:szCs w:val="24"/>
+        </w:rPr>
+        <w:t>b</w:t>
+      </w:r>
+      <w:r>
+        <w:rPr>
+          <w:rFonts w:ascii="Times New Roman" w:hAnsi="Times New Roman" w:cs="Times New Roman"/>
+          <w:sz w:val="24"/>
+          <w:szCs w:val="24"/>
+        </w:rPr>
+        <w:t>. Therefore, it is divisible to</w:t>
+      </w:r>
+      <w:r>
+        <w:rPr>
+          <w:rFonts w:ascii="Times New Roman" w:hAnsi="Times New Roman" w:cs="Times New Roman"/>
+          <w:sz w:val="24"/>
+          <w:szCs w:val="24"/>
+        </w:rPr>
+        <w:t xml:space="preserve"> </w:t>
+      </w:r>
+      <w:r>
+        <w:rPr>
+          <w:rFonts w:ascii="Times New Roman" w:hAnsi="Times New Roman" w:cs="Times New Roman"/>
+          <w:b/>
+          <w:bCs/>
+          <w:sz w:val="24"/>
+          <w:szCs w:val="24"/>
+        </w:rPr>
+        <w:t>a – br</w:t>
+      </w:r>
+      <w:r>
+        <w:rPr>
+          <w:rFonts w:ascii="Times New Roman" w:hAnsi="Times New Roman" w:cs="Times New Roman"/>
+          <w:sz w:val="24"/>
+          <w:szCs w:val="24"/>
+        </w:rPr>
+        <w:t xml:space="preserve"> and </w:t>
+      </w:r>
+      <w:r>
+        <w:rPr>
+          <w:rFonts w:ascii="Times New Roman" w:hAnsi="Times New Roman" w:cs="Times New Roman"/>
+          <w:b/>
+          <w:bCs/>
+          <w:sz w:val="24"/>
+          <w:szCs w:val="24"/>
+        </w:rPr>
+        <w:t>b</w:t>
+      </w:r>
+      <w:r>
+        <w:rPr>
+          <w:rFonts w:ascii="Times New Roman" w:hAnsi="Times New Roman" w:cs="Times New Roman"/>
+          <w:sz w:val="24"/>
+          <w:szCs w:val="24"/>
+        </w:rPr>
+        <w:t xml:space="preserve">. </w:t>
+      </w:r>
+    </w:p>
+    <w:p>
+      <w:pPr>
+        <w:pStyle w:val="Heading1"/>
+        <w:rPr>
+          <w:rFonts w:ascii="Times New Roman" w:hAnsi="Times New Roman" w:cs="Times New Roman"/>
+          <w:b/>
+          <w:bCs/>
+          <w:color w:val="000000" w:themeColor="text1"/>
+          <w:sz w:val="24"/>
+          <w:szCs w:val="24"/>
+          <w:u w:val="single"/>
+        </w:rPr>
+      </w:pPr>
+      <w:r>
+        <w:rPr>
+          <w:rFonts w:ascii="Times New Roman" w:hAnsi="Times New Roman" w:cs="Times New Roman"/>
+          <w:b/>
+          <w:bCs/>
+          <w:color w:val="000000" w:themeColor="text1"/>
+          <w:sz w:val="24"/>
+          <w:szCs w:val="24"/>
+          <w:u w:val="single"/>
+        </w:rPr>
+        <w:t>Question Two</w:t>
+      </w:r>
+    </w:p>
+    <w:p>
+      <w:pPr>
+        <w:rPr>
+          <w:rFonts w:ascii="Times New Roman" w:hAnsi="Times New Roman" w:cs="Times New Roman"/>
+          <w:sz w:val="24"/>
+          <w:szCs w:val="24"/>
+        </w:rPr>
+      </w:pPr>
+    </w:p>
+    <w:p>
+      <w:pPr>
+        <w:pStyle w:val="Heading1"/>
+        <w:rPr>
+          <w:rFonts w:ascii="Times New Roman" w:hAnsi="Times New Roman" w:cs="Times New Roman"/>
+          <w:b/>
+          <w:bCs/>
+          <w:color w:val="000000" w:themeColor="text1"/>
+          <w:sz w:val="24"/>
+          <w:szCs w:val="24"/>
+          <w:u w:val="single"/>
+        </w:rPr>
+      </w:pPr>
+      <w:r>
+        <w:rPr>
+          <w:rFonts w:ascii="Times New Roman" w:hAnsi="Times New Roman" w:cs="Times New Roman"/>
+          <w:b/>
+          <w:bCs/>
+          <w:color w:val="000000" w:themeColor="text1"/>
+          <w:sz w:val="24"/>
+          <w:szCs w:val="24"/>
+          <w:u w:val="single"/>
+        </w:rPr>
+        <w:t>Lessons Learnt And Challenges Encountered</w:t>
+      </w:r>
+    </w:p>
+    <w:p>
+      <w:pPr>
+        <w:rPr>
+          <w:rFonts w:ascii="Times New Roman" w:hAnsi="Times New Roman" w:cs="Times New Roman"/>
+          <w:sz w:val="24"/>
+          <w:szCs w:val="24"/>
+        </w:rPr>
+      </w:pPr>
+    </w:p>
+    <w:p>
+      <w:pPr>
+        <w:pStyle w:val="Heading1"/>
+        <w:rPr>
+          <w:rFonts w:ascii="Times New Roman" w:hAnsi="Times New Roman" w:cs="Times New Roman"/>
+          <w:b/>
+          <w:bCs/>
+          <w:color w:val="000000" w:themeColor="text1"/>
+          <w:sz w:val="24"/>
+          <w:szCs w:val="24"/>
+          <w:u w:val="single"/>
+        </w:rPr>
+      </w:pPr>
+      <w:r>
+        <w:rPr>
+          <w:rFonts w:ascii="Times New Roman" w:hAnsi="Times New Roman" w:cs="Times New Roman"/>
+          <w:b/>
+          <w:bCs/>
+          <w:color w:val="000000" w:themeColor="text1"/>
+          <w:sz w:val="24"/>
+          <w:szCs w:val="24"/>
+          <w:u w:val="single"/>
+        </w:rPr>
+        <w:t>Description Of Source Coding</w:t>
+      </w:r>
+    </w:p>
+    <w:p>
+      <w:pPr>
+        <w:rPr>
+          <w:rFonts w:ascii="Times New Roman" w:hAnsi="Times New Roman" w:cs="Times New Roman"/>
+          <w:sz w:val="24"/>
+          <w:szCs w:val="24"/>
+        </w:rPr>
+      </w:pPr>
+    </w:p>
+    <w:p>
+      <w:pPr>
+        <w:rPr>
+          <w:sz w:val="24"/>
+          <w:szCs w:val="24"/>
+        </w:rPr>
+      </w:pPr>
+    </w:p>
+    <w:p/>
     <w:sectPr>
       <w:pgSz w:w="12240" w:h="15840"/>
       <w:pgMar w:top="1440" w:right="1440" w:bottom="1440" w:left="1440" w:header="720" w:footer="720" w:gutter="0"/>
@@ -569,6 +1521,31 @@
   <w:style w:type="paragraph" w:default="1" w:styleId="Normal">
     <w:name w:val="Normal"/>
     <w:qFormat/>
+    <w:rsid w:val="00563459"/>
+    <w:pPr>
+      <w:spacing w:line="480" w:lineRule="auto"/>
+    </w:pPr>
+  </w:style>
+  <w:style w:type="paragraph" w:styleId="Heading1">
+    <w:name w:val="heading 1"/>
+    <w:basedOn w:val="Normal"/>
+    <w:next w:val="Normal"/>
+    <w:link w:val="Heading1Char"/>
+    <w:uiPriority w:val="9"/>
+    <w:qFormat/>
+    <w:rsid w:val="00563459"/>
+    <w:pPr>
+      <w:keepNext/>
+      <w:keepLines/>
+      <w:spacing w:before="240" w:after="0"/>
+      <w:outlineLvl w:val="0"/>
+    </w:pPr>
+    <w:rPr>
+      <w:rFonts w:asciiTheme="majorHAnsi" w:eastAsiaTheme="majorEastAsia" w:hAnsiTheme="majorHAnsi" w:cstheme="majorBidi"/>
+      <w:color w:val="2F5496" w:themeColor="accent1" w:themeShade="BF"/>
+      <w:sz w:val="32"/>
+      <w:szCs w:val="32"/>
+    </w:rPr>
   </w:style>
   <w:style w:type="character" w:default="1" w:styleId="DefaultParagraphFont">
     <w:name w:val="Default Paragraph Font"/>
@@ -597,29 +1574,55 @@
     <w:semiHidden/>
     <w:unhideWhenUsed/>
   </w:style>
+  <w:style w:type="character" w:customStyle="1" w:styleId="Heading1Char">
+    <w:name w:val="Heading 1 Char"/>
+    <w:basedOn w:val="DefaultParagraphFont"/>
+    <w:link w:val="Heading1"/>
+    <w:uiPriority w:val="9"/>
+    <w:rsid w:val="00563459"/>
+    <w:rPr>
+      <w:rFonts w:asciiTheme="majorHAnsi" w:eastAsiaTheme="majorEastAsia" w:hAnsiTheme="majorHAnsi" w:cstheme="majorBidi"/>
+      <w:color w:val="2F5496" w:themeColor="accent1" w:themeShade="BF"/>
+      <w:sz w:val="32"/>
+      <w:szCs w:val="32"/>
+    </w:rPr>
+  </w:style>
   <w:style w:type="character" w:styleId="Hyperlink">
     <w:name w:val="Hyperlink"/>
     <w:basedOn w:val="DefaultParagraphFont"/>
     <w:uiPriority w:val="99"/>
-    <w:semiHidden/>
     <w:unhideWhenUsed/>
-    <w:rsid w:val="002436EA"/>
+    <w:rsid w:val="00563459"/>
     <w:rPr>
-      <w:color w:val="0000FF"/>
+      <w:color w:val="0563C1" w:themeColor="hyperlink"/>
       <w:u w:val="single"/>
     </w:rPr>
   </w:style>
-  <w:style w:type="character" w:styleId="FollowedHyperlink">
-    <w:name w:val="FollowedHyperlink"/>
+  <w:style w:type="paragraph" w:styleId="TOCHeading">
+    <w:name w:val="TOC Heading"/>
+    <w:basedOn w:val="Heading1"/>
+    <w:next w:val="Normal"/>
+    <w:uiPriority w:val="39"/>
+    <w:unhideWhenUsed/>
+    <w:qFormat/>
+    <w:rsid w:val="00563459"/>
+    <w:pPr>
+      <w:spacing w:line="259" w:lineRule="auto"/>
+      <w:outlineLvl w:val="9"/>
+    </w:pPr>
+    <w:rPr>
+      <w:lang w:eastAsia="en-US"/>
+    </w:rPr>
+  </w:style>
+  <w:style w:type="character" w:customStyle="1" w:styleId="mi">
+    <w:name w:val="mi"/>
     <w:basedOn w:val="DefaultParagraphFont"/>
-    <w:uiPriority w:val="99"/>
-    <w:semiHidden/>
-    <w:unhideWhenUsed/>
-    <w:rsid w:val="00542189"/>
-    <w:rPr>
-      <w:color w:val="954F72" w:themeColor="followedHyperlink"/>
-      <w:u w:val="single"/>
-    </w:rPr>
+    <w:rsid w:val="009329BF"/>
+  </w:style>
+  <w:style w:type="character" w:customStyle="1" w:styleId="mjxassistivemathml">
+    <w:name w:val="mjx_assistive_mathml"/>
+    <w:basedOn w:val="DefaultParagraphFont"/>
+    <w:rsid w:val="009329BF"/>
   </w:style>
 </w:styles>
 </file>

</xml_diff>